<commit_message>
pdf added to both
</commit_message>
<xml_diff>
--- a/excel/ittas/baleseti_statisztika_feladat.docx
+++ b/excel/ittas/baleseti_statisztika_feladat.docx
@@ -194,21 +194,14 @@
           <w:rFonts w:ascii="Arial" w:hAnsi="Arial" w:cs="Arial"/>
           <w:lang w:val="hu-HU"/>
         </w:rPr>
-        <w:t xml:space="preserve"> </w:t>
-      </w:r>
-      <w:r>
-        <w:rPr>
-          <w:rFonts w:ascii="Arial" w:hAnsi="Arial" w:cs="Arial"/>
-          <w:lang w:val="hu-HU"/>
-        </w:rPr>
-        <w:t>(</w:t>
-      </w:r>
-      <w:r>
-        <w:rPr>
-          <w:rFonts w:ascii="Arial" w:hAnsi="Arial" w:cs="Arial"/>
-          <w:lang w:val="hu-HU"/>
-        </w:rPr>
-        <w:t>2</w:t>
+        <w:t xml:space="preserve"> (</w:t>
+      </w:r>
+      <w:r>
+        <w:rPr>
+          <w:rFonts w:ascii="Arial" w:hAnsi="Arial" w:cs="Arial"/>
+          <w:lang w:val="hu-HU"/>
+        </w:rPr>
+        <w:t>3</w:t>
       </w:r>
       <w:r>
         <w:rPr>
@@ -313,6 +306,73 @@
           <w:rFonts w:ascii="Arial" w:hAnsi="Arial" w:cs="Arial"/>
           <w:lang w:val="hu-HU"/>
         </w:rPr>
+        <w:t xml:space="preserve">Állítsd be a cellák számformátumát a minta szerint. </w:t>
+      </w:r>
+      <w:r>
+        <w:rPr>
+          <w:rFonts w:ascii="Arial" w:hAnsi="Arial" w:cs="Arial"/>
+          <w:lang w:val="hu-HU"/>
+        </w:rPr>
+        <w:br/>
+      </w:r>
+      <w:r>
+        <w:rPr>
+          <w:rFonts w:ascii="Arial" w:hAnsi="Arial" w:cs="Arial"/>
+          <w:lang w:val="hu-HU"/>
+        </w:rPr>
+        <w:t xml:space="preserve">Alkalmazd a cellákra a </w:t>
+      </w:r>
+      <w:r>
+        <w:rPr>
+          <w:rFonts w:ascii="Arial" w:hAnsi="Arial" w:cs="Arial"/>
+          <w:b/>
+          <w:bCs/>
+          <w:lang w:val="hu-HU"/>
+        </w:rPr>
+        <w:t xml:space="preserve">0” </w:t>
+      </w:r>
+      <w:r>
+        <w:rPr>
+          <w:rFonts w:ascii="Arial" w:hAnsi="Arial" w:cs="Arial"/>
+          <w:b/>
+          <w:bCs/>
+          <w:lang w:val="hu-HU"/>
+        </w:rPr>
+        <w:t>fő</w:t>
+      </w:r>
+      <w:r>
+        <w:rPr>
+          <w:rFonts w:ascii="Arial" w:hAnsi="Arial" w:cs="Arial"/>
+          <w:b/>
+          <w:bCs/>
+          <w:lang w:val="hu-HU"/>
+        </w:rPr>
+        <w:t>”</w:t>
+      </w:r>
+      <w:r>
+        <w:rPr>
+          <w:rFonts w:ascii="Arial" w:hAnsi="Arial" w:cs="Arial"/>
+          <w:lang w:val="hu-HU"/>
+        </w:rPr>
+        <w:t xml:space="preserve"> egyedi formátum maszkot!</w:t>
+      </w:r>
+    </w:p>
+    <w:p>
+      <w:pPr>
+        <w:numPr>
+          <w:ilvl w:val="1"/>
+          <w:numId w:val="4"/>
+        </w:numPr>
+        <w:rPr>
+          <w:rFonts w:ascii="Arial" w:hAnsi="Arial" w:cs="Arial"/>
+          <w:lang w:val="hu-HU"/>
+        </w:rPr>
+      </w:pPr>
+      <w:r>
+        <w:rPr>
+          <w:rFonts w:ascii="Arial" w:hAnsi="Arial" w:cs="Arial"/>
+          <w:lang w:val="hu-HU"/>
+        </w:rPr>
         <w:t xml:space="preserve">Számold ki a </w:t>
       </w:r>
       <w:r>
@@ -431,7 +491,7 @@
           <w:rFonts w:ascii="Arial" w:hAnsi="Arial" w:cs="Arial"/>
           <w:lang w:val="hu-HU"/>
         </w:rPr>
-        <w:t>4</w:t>
+        <w:t>10</w:t>
       </w:r>
       <w:r>
         <w:rPr>
@@ -520,14 +580,7 @@
           <w:rFonts w:ascii="Arial" w:hAnsi="Arial" w:cs="Arial"/>
           <w:lang w:val="hu-HU"/>
         </w:rPr>
-        <w:t>Add meg</w:t>
-      </w:r>
-      <w:r>
-        <w:rPr>
-          <w:rFonts w:ascii="Arial" w:hAnsi="Arial" w:cs="Arial"/>
-          <w:lang w:val="hu-HU"/>
-        </w:rPr>
-        <w:t xml:space="preserve"> az éves összes balesetszámot a </w:t>
+        <w:t xml:space="preserve">Add meg az éves összes balesetszámot a </w:t>
       </w:r>
       <w:r>
         <w:rPr>
@@ -559,21 +612,7 @@
           <w:rFonts w:ascii="Arial" w:hAnsi="Arial" w:cs="Arial"/>
           <w:lang w:val="hu-HU"/>
         </w:rPr>
-        <w:t xml:space="preserve"> cell</w:t>
-      </w:r>
-      <w:r>
-        <w:rPr>
-          <w:rFonts w:ascii="Arial" w:hAnsi="Arial" w:cs="Arial"/>
-          <w:lang w:val="hu-HU"/>
-        </w:rPr>
-        <w:t>a értéke alapján</w:t>
-      </w:r>
-      <w:r>
-        <w:rPr>
-          <w:rFonts w:ascii="Arial" w:hAnsi="Arial" w:cs="Arial"/>
-          <w:lang w:val="hu-HU"/>
-        </w:rPr>
-        <w:t>.</w:t>
+        <w:t xml:space="preserve"> cella értéke alapján.</w:t>
       </w:r>
     </w:p>
     <w:p>
@@ -677,6 +716,56 @@
         </w:rPr>
         <w:t xml:space="preserve"> cella értéke alapján, hogy melyik hónapban fordult elő a legtóbb baleset.</w:t>
       </w:r>
+      <w:r>
+        <w:rPr>
+          <w:rFonts w:ascii="Arial" w:hAnsi="Arial" w:cs="Arial"/>
+          <w:lang w:val="hu-HU"/>
+        </w:rPr>
+        <w:t xml:space="preserve"> Használd az </w:t>
+      </w:r>
+      <w:proofErr w:type="gramStart"/>
+      <w:r>
+        <w:rPr>
+          <w:rFonts w:ascii="Arial" w:hAnsi="Arial" w:cs="Arial"/>
+          <w:b/>
+          <w:bCs/>
+          <w:lang w:val="hu-HU"/>
+        </w:rPr>
+        <w:t>INDEX(</w:t>
+      </w:r>
+      <w:proofErr w:type="gramEnd"/>
+      <w:r>
+        <w:rPr>
+          <w:rFonts w:ascii="Arial" w:hAnsi="Arial" w:cs="Arial"/>
+          <w:b/>
+          <w:bCs/>
+          <w:lang w:val="hu-HU"/>
+        </w:rPr>
+        <w:t>)</w:t>
+      </w:r>
+      <w:r>
+        <w:rPr>
+          <w:rFonts w:ascii="Arial" w:hAnsi="Arial" w:cs="Arial"/>
+          <w:lang w:val="hu-HU"/>
+        </w:rPr>
+        <w:t xml:space="preserve"> és a </w:t>
+      </w:r>
+      <w:r>
+        <w:rPr>
+          <w:rFonts w:ascii="Arial" w:hAnsi="Arial" w:cs="Arial"/>
+          <w:b/>
+          <w:bCs/>
+          <w:lang w:val="hu-HU"/>
+        </w:rPr>
+        <w:t>HOL.VAN()</w:t>
+      </w:r>
+      <w:r>
+        <w:rPr>
+          <w:rFonts w:ascii="Arial" w:hAnsi="Arial" w:cs="Arial"/>
+          <w:lang w:val="hu-HU"/>
+        </w:rPr>
+        <w:t xml:space="preserve"> függvényeket.</w:t>
+      </w:r>
     </w:p>
     <w:p>
       <w:pPr>
@@ -711,6 +800,25 @@
           <w:lang w:val="hu-HU"/>
         </w:rPr>
         <w:t xml:space="preserve"> cellában.</w:t>
+      </w:r>
+    </w:p>
+    <w:p>
+      <w:pPr>
+        <w:numPr>
+          <w:ilvl w:val="1"/>
+          <w:numId w:val="4"/>
+        </w:numPr>
+        <w:rPr>
+          <w:rFonts w:ascii="Arial" w:hAnsi="Arial" w:cs="Arial"/>
+          <w:lang w:val="hu-HU"/>
+        </w:rPr>
+      </w:pPr>
+      <w:r>
+        <w:rPr>
+          <w:rFonts w:ascii="Arial" w:hAnsi="Arial" w:cs="Arial"/>
+          <w:lang w:val="hu-HU"/>
+        </w:rPr>
+        <w:t>Állítsd be a cellák számformátumát a minta szerint.</w:t>
       </w:r>
     </w:p>
     <w:p>
@@ -796,14 +904,7 @@
           <w:rFonts w:ascii="Arial" w:hAnsi="Arial" w:cs="Arial"/>
           <w:lang w:val="hu-HU"/>
         </w:rPr>
-        <w:t xml:space="preserve">" jelölést, amelyekben </w:t>
-      </w:r>
-      <w:r>
-        <w:rPr>
-          <w:rFonts w:ascii="Arial" w:hAnsi="Arial" w:cs="Arial"/>
-          <w:lang w:val="hu-HU"/>
-        </w:rPr>
-        <w:t xml:space="preserve">a </w:t>
+        <w:t xml:space="preserve">" jelölést, amelyekben a </w:t>
       </w:r>
       <w:r>
         <w:rPr>
@@ -819,21 +920,7 @@
           <w:rFonts w:ascii="Arial" w:hAnsi="Arial" w:cs="Arial"/>
           <w:lang w:val="hu-HU"/>
         </w:rPr>
-        <w:t xml:space="preserve"> cellában szereplő átlagos balesetek számánál</w:t>
-      </w:r>
-      <w:r>
-        <w:rPr>
-          <w:rFonts w:ascii="Arial" w:hAnsi="Arial" w:cs="Arial"/>
-          <w:lang w:val="hu-HU"/>
-        </w:rPr>
-        <w:t xml:space="preserve"> több baleset történt</w:t>
-      </w:r>
-      <w:r>
-        <w:rPr>
-          <w:rFonts w:ascii="Arial" w:hAnsi="Arial" w:cs="Arial"/>
-          <w:lang w:val="hu-HU"/>
-        </w:rPr>
-        <w:t>.</w:t>
+        <w:t xml:space="preserve"> cellában szereplő átlagos balesetek számánál több baleset történt.</w:t>
       </w:r>
     </w:p>
     <w:p>
@@ -1004,6 +1091,7 @@
       <w:r>
         <w:rPr>
           <w:rFonts w:ascii="Arial" w:hAnsi="Arial" w:cs="Arial"/>
+          <w:noProof/>
           <w:lang w:val="hu-HU"/>
         </w:rPr>
         <w:drawing>

</xml_diff>

<commit_message>
excel bugfixes and prog 3 lang welcome added
</commit_message>
<xml_diff>
--- a/excel/ittas/baleseti_statisztika_feladat.docx
+++ b/excel/ittas/baleseti_statisztika_feladat.docx
@@ -287,6 +287,29 @@
           <w:rFonts w:ascii="Arial" w:hAnsi="Arial" w:cs="Arial"/>
           <w:lang w:val="hu-HU"/>
         </w:rPr>
+        <w:t xml:space="preserve"> a </w:t>
+      </w:r>
+      <w:r>
+        <w:rPr>
+          <w:rFonts w:ascii="Arial" w:hAnsi="Arial" w:cs="Arial"/>
+          <w:b/>
+          <w:bCs/>
+          <w:lang w:val="hu-HU"/>
+        </w:rPr>
+        <w:t>SZUM()</w:t>
+      </w:r>
+      <w:r>
+        <w:rPr>
+          <w:rFonts w:ascii="Arial" w:hAnsi="Arial" w:cs="Arial"/>
+          <w:lang w:val="hu-HU"/>
+        </w:rPr>
+        <w:t xml:space="preserve"> függvény felhasználásával</w:t>
+      </w:r>
+      <w:r>
+        <w:rPr>
+          <w:rFonts w:ascii="Arial" w:hAnsi="Arial" w:cs="Arial"/>
+          <w:lang w:val="hu-HU"/>
+        </w:rPr>
         <w:t>.</w:t>
       </w:r>
     </w:p>
@@ -329,25 +352,7 @@
           <w:bCs/>
           <w:lang w:val="hu-HU"/>
         </w:rPr>
-        <w:t xml:space="preserve">0” </w:t>
-      </w:r>
-      <w:r>
-        <w:rPr>
-          <w:rFonts w:ascii="Arial" w:hAnsi="Arial" w:cs="Arial"/>
-          <w:b/>
-          <w:bCs/>
-          <w:lang w:val="hu-HU"/>
-        </w:rPr>
-        <w:t>fő</w:t>
-      </w:r>
-      <w:r>
-        <w:rPr>
-          <w:rFonts w:ascii="Arial" w:hAnsi="Arial" w:cs="Arial"/>
-          <w:b/>
-          <w:bCs/>
-          <w:lang w:val="hu-HU"/>
-        </w:rPr>
-        <w:t>”</w:t>
+        <w:t>0" fő"</w:t>
       </w:r>
       <w:r>
         <w:rPr>
@@ -535,7 +540,6 @@
         </w:rPr>
         <w:t xml:space="preserve"> cellában a </w:t>
       </w:r>
-      <w:proofErr w:type="gramStart"/>
       <w:r>
         <w:rPr>
           <w:rFonts w:ascii="Arial" w:hAnsi="Arial" w:cs="Arial"/>
@@ -543,17 +547,7 @@
           <w:bCs/>
           <w:lang w:val="hu-HU"/>
         </w:rPr>
-        <w:t>SZUM(</w:t>
-      </w:r>
-      <w:proofErr w:type="gramEnd"/>
-      <w:r>
-        <w:rPr>
-          <w:rFonts w:ascii="Arial" w:hAnsi="Arial" w:cs="Arial"/>
-          <w:b/>
-          <w:bCs/>
-          <w:lang w:val="hu-HU"/>
-        </w:rPr>
-        <w:t>G2:G13)</w:t>
+        <w:t>SZUM(G2:G13)</w:t>
       </w:r>
       <w:r>
         <w:rPr>
@@ -631,7 +625,52 @@
           <w:rFonts w:ascii="Arial" w:hAnsi="Arial" w:cs="Arial"/>
           <w:lang w:val="hu-HU"/>
         </w:rPr>
-        <w:t xml:space="preserve">Határozd meg, melyik hónapban történt a legtöbb baleset, és rögzítsd az adatot a </w:t>
+        <w:t xml:space="preserve">Határozd meg, melyik hónapban történt a </w:t>
+      </w:r>
+      <w:r>
+        <w:rPr>
+          <w:rFonts w:ascii="Arial" w:hAnsi="Arial" w:cs="Arial"/>
+          <w:b/>
+          <w:bCs/>
+          <w:lang w:val="hu-HU"/>
+        </w:rPr>
+        <w:t>legtöbb</w:t>
+      </w:r>
+      <w:r>
+        <w:rPr>
+          <w:rFonts w:ascii="Arial" w:hAnsi="Arial" w:cs="Arial"/>
+          <w:lang w:val="hu-HU"/>
+        </w:rPr>
+        <w:t xml:space="preserve"> baleset</w:t>
+      </w:r>
+      <w:r>
+        <w:rPr>
+          <w:rFonts w:ascii="Arial" w:hAnsi="Arial" w:cs="Arial"/>
+          <w:lang w:val="hu-HU"/>
+        </w:rPr>
+        <w:t xml:space="preserve"> a </w:t>
+      </w:r>
+      <w:r>
+        <w:rPr>
+          <w:rFonts w:ascii="Arial" w:hAnsi="Arial" w:cs="Arial"/>
+          <w:b/>
+          <w:lang w:val="hu-HU"/>
+        </w:rPr>
+        <w:t>MAX()</w:t>
+      </w:r>
+      <w:r>
+        <w:rPr>
+          <w:rFonts w:ascii="Arial" w:hAnsi="Arial" w:cs="Arial"/>
+          <w:lang w:val="hu-HU"/>
+        </w:rPr>
+        <w:t xml:space="preserve"> függvény segítségével</w:t>
+      </w:r>
+      <w:r>
+        <w:rPr>
+          <w:rFonts w:ascii="Arial" w:hAnsi="Arial" w:cs="Arial"/>
+          <w:lang w:val="hu-HU"/>
+        </w:rPr>
+        <w:t xml:space="preserve">, és rögzítsd az adatot a </w:t>
       </w:r>
       <w:r>
         <w:rPr>
@@ -714,7 +753,21 @@
           <w:rFonts w:ascii="Arial" w:hAnsi="Arial" w:cs="Arial"/>
           <w:lang w:val="hu-HU"/>
         </w:rPr>
-        <w:t xml:space="preserve"> cella értéke alapján, hogy melyik hónapban fordult elő a legtóbb baleset.</w:t>
+        <w:t xml:space="preserve"> cella értéke alapján, hogy melyik hónapban fordult elő a legt</w:t>
+      </w:r>
+      <w:r>
+        <w:rPr>
+          <w:rFonts w:ascii="Arial" w:hAnsi="Arial" w:cs="Arial"/>
+          <w:lang w:val="hu-HU"/>
+        </w:rPr>
+        <w:t>ö</w:t>
+      </w:r>
+      <w:r>
+        <w:rPr>
+          <w:rFonts w:ascii="Arial" w:hAnsi="Arial" w:cs="Arial"/>
+          <w:lang w:val="hu-HU"/>
+        </w:rPr>
+        <w:t>bb baleset.</w:t>
       </w:r>
       <w:r>
         <w:rPr>
@@ -723,7 +776,6 @@
         </w:rPr>
         <w:t xml:space="preserve"> Használd az </w:t>
       </w:r>
-      <w:proofErr w:type="gramStart"/>
       <w:r>
         <w:rPr>
           <w:rFonts w:ascii="Arial" w:hAnsi="Arial" w:cs="Arial"/>
@@ -731,17 +783,7 @@
           <w:bCs/>
           <w:lang w:val="hu-HU"/>
         </w:rPr>
-        <w:t>INDEX(</w:t>
-      </w:r>
-      <w:proofErr w:type="gramEnd"/>
-      <w:r>
-        <w:rPr>
-          <w:rFonts w:ascii="Arial" w:hAnsi="Arial" w:cs="Arial"/>
-          <w:b/>
-          <w:bCs/>
-          <w:lang w:val="hu-HU"/>
-        </w:rPr>
-        <w:t>)</w:t>
+        <w:t>INDEX()</w:t>
       </w:r>
       <w:r>
         <w:rPr>
@@ -783,7 +825,23 @@
           <w:rFonts w:ascii="Arial" w:hAnsi="Arial" w:cs="Arial"/>
           <w:lang w:val="hu-HU"/>
         </w:rPr>
-        <w:t xml:space="preserve">Számold ki a havi átlagos balesetek számát a </w:t>
+        <w:t xml:space="preserve">Számold ki a havi </w:t>
+      </w:r>
+      <w:r>
+        <w:rPr>
+          <w:rFonts w:ascii="Arial" w:hAnsi="Arial" w:cs="Arial"/>
+          <w:b/>
+          <w:bCs/>
+          <w:lang w:val="hu-HU"/>
+        </w:rPr>
+        <w:t>átlagos</w:t>
+      </w:r>
+      <w:r>
+        <w:rPr>
+          <w:rFonts w:ascii="Arial" w:hAnsi="Arial" w:cs="Arial"/>
+          <w:lang w:val="hu-HU"/>
+        </w:rPr>
+        <w:t xml:space="preserve"> balesetek számát a </w:t>
       </w:r>
       <w:r>
         <w:rPr>
@@ -799,7 +857,36 @@
           <w:rFonts w:ascii="Arial" w:hAnsi="Arial" w:cs="Arial"/>
           <w:lang w:val="hu-HU"/>
         </w:rPr>
-        <w:t xml:space="preserve"> cellában.</w:t>
+        <w:t xml:space="preserve"> cellában</w:t>
+      </w:r>
+      <w:r>
+        <w:rPr>
+          <w:rFonts w:ascii="Arial" w:hAnsi="Arial" w:cs="Arial"/>
+          <w:lang w:val="hu-HU"/>
+        </w:rPr>
+        <w:t xml:space="preserve"> az </w:t>
+      </w:r>
+      <w:r>
+        <w:rPr>
+          <w:rFonts w:ascii="Arial" w:hAnsi="Arial" w:cs="Arial"/>
+          <w:b/>
+          <w:lang w:val="hu-HU"/>
+        </w:rPr>
+        <w:t>ÁTLAG()</w:t>
+      </w:r>
+      <w:r>
+        <w:rPr>
+          <w:rFonts w:ascii="Arial" w:hAnsi="Arial" w:cs="Arial"/>
+          <w:lang w:val="hu-HU"/>
+        </w:rPr>
+        <w:t xml:space="preserve"> függvény felhasználásával</w:t>
+      </w:r>
+      <w:r>
+        <w:rPr>
+          <w:rFonts w:ascii="Arial" w:hAnsi="Arial" w:cs="Arial"/>
+          <w:lang w:val="hu-HU"/>
+        </w:rPr>
+        <w:t>.</w:t>
       </w:r>
     </w:p>
     <w:p>
@@ -818,7 +905,65 @@
           <w:rFonts w:ascii="Arial" w:hAnsi="Arial" w:cs="Arial"/>
           <w:lang w:val="hu-HU"/>
         </w:rPr>
-        <w:t>Állítsd be a cellák számformátumát a minta szerint.</w:t>
+        <w:t xml:space="preserve">Állítsd be </w:t>
+      </w:r>
+      <w:r>
+        <w:rPr>
+          <w:rFonts w:ascii="Arial" w:hAnsi="Arial" w:cs="Arial"/>
+          <w:lang w:val="hu-HU"/>
+        </w:rPr>
+        <w:t xml:space="preserve">itt is </w:t>
+      </w:r>
+      <w:r>
+        <w:rPr>
+          <w:rFonts w:ascii="Arial" w:hAnsi="Arial" w:cs="Arial"/>
+          <w:lang w:val="hu-HU"/>
+        </w:rPr>
+        <w:t>a cellák számformátumát a minta szerint.</w:t>
+      </w:r>
+      <w:r>
+        <w:rPr>
+          <w:rFonts w:ascii="Arial" w:hAnsi="Arial" w:cs="Arial"/>
+          <w:lang w:val="hu-HU"/>
+        </w:rPr>
+        <w:t xml:space="preserve"> </w:t>
+      </w:r>
+      <w:r>
+        <w:rPr>
+          <w:rFonts w:ascii="Arial" w:hAnsi="Arial" w:cs="Arial"/>
+          <w:lang w:val="hu-HU"/>
+        </w:rPr>
+        <w:t xml:space="preserve">Alkalmazd </w:t>
+      </w:r>
+      <w:r>
+        <w:rPr>
+          <w:rFonts w:ascii="Arial" w:hAnsi="Arial" w:cs="Arial"/>
+          <w:lang w:val="hu-HU"/>
+        </w:rPr>
+        <w:t xml:space="preserve">itt is </w:t>
+      </w:r>
+      <w:r>
+        <w:rPr>
+          <w:rFonts w:ascii="Arial" w:hAnsi="Arial" w:cs="Arial"/>
+          <w:lang w:val="hu-HU"/>
+        </w:rPr>
+        <w:t xml:space="preserve">a cellákra a </w:t>
+      </w:r>
+      <w:r>
+        <w:rPr>
+          <w:rFonts w:ascii="Arial" w:hAnsi="Arial" w:cs="Arial"/>
+          <w:b/>
+          <w:bCs/>
+          <w:lang w:val="hu-HU"/>
+        </w:rPr>
+        <w:t>0" fő"</w:t>
+      </w:r>
+      <w:r>
+        <w:rPr>
+          <w:rFonts w:ascii="Arial" w:hAnsi="Arial" w:cs="Arial"/>
+          <w:lang w:val="hu-HU"/>
+        </w:rPr>
+        <w:t xml:space="preserve"> egyedi formátum maszkot!</w:t>
       </w:r>
     </w:p>
     <w:p>
@@ -843,6 +988,28 @@
       <w:r>
         <w:rPr>
           <w:rFonts w:ascii="Arial" w:hAnsi="Arial" w:cs="Arial"/>
+          <w:lang w:val="hu-HU"/>
+        </w:rPr>
+        <w:t xml:space="preserve"> </w:t>
+      </w:r>
+      <w:r>
+        <w:rPr>
+          <w:rFonts w:ascii="Arial" w:hAnsi="Arial" w:cs="Arial"/>
+          <w:b/>
+          <w:lang w:val="hu-HU"/>
+        </w:rPr>
+        <w:t>HA()</w:t>
+      </w:r>
+      <w:r>
+        <w:rPr>
+          <w:rFonts w:ascii="Arial" w:hAnsi="Arial" w:cs="Arial"/>
+          <w:lang w:val="hu-HU"/>
+        </w:rPr>
+        <w:t xml:space="preserve"> függvénnyel, hogy</w:t>
+      </w:r>
+      <w:r>
+        <w:rPr>
+          <w:rFonts w:ascii="Arial" w:hAnsi="Arial" w:cs="Arial"/>
           <w:i/>
           <w:iCs/>
           <w:lang w:val="hu-HU"/>
@@ -925,6 +1092,21 @@
     </w:p>
     <w:p>
       <w:pPr>
+        <w:rPr>
+          <w:rFonts w:ascii="Arial" w:hAnsi="Arial" w:cs="Arial"/>
+          <w:lang w:val="hu-HU"/>
+        </w:rPr>
+      </w:pPr>
+      <w:r>
+        <w:rPr>
+          <w:rFonts w:ascii="Arial" w:hAnsi="Arial" w:cs="Arial"/>
+          <w:lang w:val="hu-HU"/>
+        </w:rPr>
+        <w:br w:type="page"/>
+      </w:r>
+    </w:p>
+    <w:p>
+      <w:pPr>
         <w:numPr>
           <w:ilvl w:val="0"/>
           <w:numId w:val="4"/>
@@ -941,6 +1123,7 @@
           <w:bCs/>
           <w:lang w:val="hu-HU"/>
         </w:rPr>
+        <w:lastRenderedPageBreak/>
         <w:t>Diagramok készítése</w:t>
       </w:r>
       <w:r>
@@ -1062,22 +1245,6 @@
           <w:rFonts w:ascii="Arial" w:hAnsi="Arial" w:cs="Arial"/>
           <w:lang w:val="hu-HU"/>
         </w:rPr>
-        <w:br w:type="page"/>
-      </w:r>
-    </w:p>
-    <w:p>
-      <w:pPr>
-        <w:rPr>
-          <w:rFonts w:ascii="Arial" w:hAnsi="Arial" w:cs="Arial"/>
-          <w:lang w:val="hu-HU"/>
-        </w:rPr>
-      </w:pPr>
-      <w:r>
-        <w:rPr>
-          <w:rFonts w:ascii="Arial" w:hAnsi="Arial" w:cs="Arial"/>
-          <w:lang w:val="hu-HU"/>
-        </w:rPr>
-        <w:lastRenderedPageBreak/>
         <w:t>Minta:</w:t>
       </w:r>
     </w:p>
@@ -1627,19 +1794,19 @@
       </w:pPr>
     </w:lvl>
   </w:abstractNum>
-  <w:num w:numId="1" w16cid:durableId="1935242382">
+  <w:num w:numId="1" w16cid:durableId="1953974902">
     <w:abstractNumId w:val="2"/>
   </w:num>
-  <w:num w:numId="2" w16cid:durableId="1186559784">
+  <w:num w:numId="2" w16cid:durableId="946356097">
     <w:abstractNumId w:val="3"/>
   </w:num>
-  <w:num w:numId="3" w16cid:durableId="1565330730">
+  <w:num w:numId="3" w16cid:durableId="276254267">
     <w:abstractNumId w:val="0"/>
   </w:num>
-  <w:num w:numId="4" w16cid:durableId="290475190">
+  <w:num w:numId="4" w16cid:durableId="461726526">
     <w:abstractNumId w:val="1"/>
   </w:num>
-  <w:num w:numId="5" w16cid:durableId="121314635">
+  <w:num w:numId="5" w16cid:durableId="482240164">
     <w:abstractNumId w:val="1"/>
     <w:lvlOverride w:ilvl="0">
       <w:startOverride w:val="1"/>
@@ -2272,6 +2439,7 @@
   <w:style w:type="character" w:default="1" w:styleId="Bekezdsalapbettpusa">
     <w:name w:val="Default Paragraph Font"/>
     <w:uiPriority w:val="1"/>
+    <w:semiHidden/>
     <w:unhideWhenUsed/>
   </w:style>
   <w:style w:type="table" w:default="1" w:styleId="Normltblzat">

</xml_diff>